<commit_message>
Updated mibig positive set data
</commit_message>
<xml_diff>
--- a/manuscript.docx
+++ b/manuscript.docx
@@ -5,7 +5,7 @@
     <w:p>
       <w:pPr>
         <w:rPr>
-          <w:rFonts w:ascii="Times New Roman" w:hAnsi="Times New Roman" w:cs="Times New Roman"/>
+          <w:rFonts w:ascii="Calibri" w:hAnsi="Calibri" w:cs="Times New Roman"/>
           <w:b/>
           <w:bCs/>
           <w:i/>
@@ -14,14 +14,14 @@
       </w:pPr>
       <w:r>
         <w:rPr>
-          <w:rFonts w:ascii="Times New Roman" w:hAnsi="Times New Roman" w:cs="Times New Roman"/>
+          <w:rFonts w:ascii="Calibri" w:hAnsi="Calibri" w:cs="Times New Roman"/>
           <w:b/>
         </w:rPr>
         <w:t xml:space="preserve">Target-guided genome </w:t>
       </w:r>
       <w:r>
         <w:rPr>
-          <w:rFonts w:ascii="Times New Roman" w:hAnsi="Times New Roman" w:cs="Times New Roman"/>
+          <w:rFonts w:ascii="Calibri" w:hAnsi="Calibri" w:cs="Times New Roman"/>
           <w:b/>
           <w:bCs/>
         </w:rPr>
@@ -29,7 +29,7 @@
       </w:r>
       <w:r>
         <w:rPr>
-          <w:rFonts w:ascii="Times New Roman" w:hAnsi="Times New Roman" w:cs="Times New Roman"/>
+          <w:rFonts w:ascii="Calibri" w:hAnsi="Calibri" w:cs="Times New Roman"/>
           <w:b/>
           <w:bCs/>
           <w:i/>
@@ -41,7 +41,7 @@
     <w:p>
       <w:pPr>
         <w:rPr>
-          <w:rFonts w:ascii="Times New Roman" w:hAnsi="Times New Roman" w:cs="Times New Roman"/>
+          <w:rFonts w:ascii="Calibri" w:hAnsi="Calibri" w:cs="Times New Roman"/>
           <w:b/>
           <w:bCs/>
           <w:i/>
@@ -57,81 +57,28 @@
         <w:adjustRightInd w:val="0"/>
         <w:spacing w:after="240" w:line="280" w:lineRule="atLeast"/>
         <w:rPr>
-          <w:rFonts w:ascii="Times New Roman" w:hAnsi="Times New Roman" w:cs="Times New Roman"/>
+          <w:rFonts w:ascii="Calibri" w:hAnsi="Calibri" w:cs="Times New Roman"/>
           <w:b/>
         </w:rPr>
       </w:pPr>
       <w:r>
         <w:rPr>
-          <w:rFonts w:ascii="Times New Roman" w:hAnsi="Times New Roman" w:cs="Times New Roman"/>
+          <w:rFonts w:ascii="Calibri" w:hAnsi="Calibri" w:cs="Times New Roman"/>
           <w:b/>
         </w:rPr>
         <w:t xml:space="preserve">Introduction. </w:t>
       </w:r>
       <w:r>
+        <w:rPr>
+          <w:rFonts w:ascii="Calibri" w:hAnsi="Calibri"/>
+        </w:rPr>
         <w:t xml:space="preserve">With the increase in antibacterial resistant pathogens and the decline in discovery of novel antibiotics, the need for accelerating their discovery is urgent. </w:t>
       </w:r>
       <w:r>
         <w:rPr>
-          <w:rFonts w:ascii="Times New Roman" w:hAnsi="Times New Roman" w:cs="Times New Roman"/>
-        </w:rPr>
-        <w:t xml:space="preserve">More than two-thirds of the known antibiotics are natural products or natural-products-derived, as polyketides and non-ribosomal peptides being one of the most prolific classes. </w:t>
-      </w:r>
-      <w:proofErr w:type="gramStart"/>
-      <w:r>
-        <w:rPr>
-          <w:rFonts w:ascii="Times New Roman" w:hAnsi="Times New Roman" w:cs="Times New Roman"/>
-        </w:rPr>
-        <w:t xml:space="preserve">They are synthesized by large </w:t>
-      </w:r>
-      <w:proofErr w:type="spellStart"/>
-      <w:r>
-        <w:rPr>
-          <w:rFonts w:ascii="Times New Roman" w:hAnsi="Times New Roman" w:cs="Times New Roman"/>
-        </w:rPr>
-        <w:t>multimodular</w:t>
-      </w:r>
-      <w:proofErr w:type="spellEnd"/>
-      <w:r>
-        <w:rPr>
-          <w:rFonts w:ascii="Times New Roman" w:hAnsi="Times New Roman" w:cs="Times New Roman"/>
-        </w:rPr>
-        <w:t xml:space="preserve"> enzymes called polyketide synthases (PKSs) and </w:t>
-      </w:r>
-      <w:proofErr w:type="spellStart"/>
-      <w:r>
-        <w:rPr>
-          <w:rFonts w:ascii="Times New Roman" w:hAnsi="Times New Roman" w:cs="Times New Roman"/>
-        </w:rPr>
-        <w:t>nonribosomal</w:t>
-      </w:r>
-      <w:proofErr w:type="spellEnd"/>
-      <w:r>
-        <w:rPr>
-          <w:rFonts w:ascii="Times New Roman" w:hAnsi="Times New Roman" w:cs="Times New Roman"/>
-        </w:rPr>
-        <w:t xml:space="preserve"> peptide </w:t>
-      </w:r>
-      <w:proofErr w:type="spellStart"/>
-      <w:r>
-        <w:rPr>
-          <w:rFonts w:ascii="Times New Roman" w:hAnsi="Times New Roman" w:cs="Times New Roman"/>
-        </w:rPr>
-        <w:t>synthetases</w:t>
-      </w:r>
-      <w:proofErr w:type="spellEnd"/>
-      <w:r>
-        <w:rPr>
-          <w:rFonts w:ascii="Times New Roman" w:hAnsi="Times New Roman" w:cs="Times New Roman"/>
-        </w:rPr>
-        <w:t xml:space="preserve"> (NRPSs), respectively</w:t>
-      </w:r>
-      <w:proofErr w:type="gramEnd"/>
-      <w:r>
-        <w:rPr>
-          <w:rFonts w:ascii="Times New Roman" w:hAnsi="Times New Roman" w:cs="Times New Roman"/>
-        </w:rPr>
-        <w:t xml:space="preserve"> [1]. In microbial genomes, PKS and NRPS genes are often co-localized with all other genes required for the production of a given compound in a biosynthetic gene cluster. With the increasing ease of DNA sequencing, hundreds of novel PKS and NRPS gene clusters have been identified in recent years [2, 3]. However, there are several limitations to accessing the encoded compounds: (1) the natural producers of these compounds are difficult or cannot at all be cultured in lab conditions; (2) the genes that encode the compounds are silent; (3) the structural complexity of many PKS and NRPS compounds hampers efforts of total chemical synthesis. </w:t>
+          <w:rFonts w:ascii="Calibri" w:hAnsi="Calibri" w:cs="Times New Roman"/>
+        </w:rPr>
+        <w:t xml:space="preserve">More than two-thirds of the known antibiotics are natural products or natural-products-derived, as polyketides and non-ribosomal peptides being one of the most prolific classes. They are synthesized by large multimodular enzymes called polyketide synthases (PKSs) and nonribosomal peptide synthetases (NRPSs), respectively [1]. In microbial genomes, PKS and NRPS genes are often co-localized with all other genes required for the production of a given compound in a biosynthetic gene cluster. With the increasing ease of DNA sequencing, hundreds of novel PKS and NRPS gene clusters have been identified in recent years [2, 3]. However, there are several limitations to accessing the encoded compounds: (1) the natural producers of these compounds are difficult or cannot at all be cultured in lab conditions; (2) the genes that encode the compounds are silent; (3) the structural complexity of many PKS and NRPS compounds hampers efforts of total chemical synthesis. </w:t>
       </w:r>
     </w:p>
     <w:p>
@@ -142,77 +89,77 @@
         <w:adjustRightInd w:val="0"/>
         <w:spacing w:after="240" w:line="280" w:lineRule="atLeast"/>
         <w:rPr>
-          <w:rFonts w:ascii="Times New Roman" w:hAnsi="Times New Roman" w:cs="Times New Roman"/>
-        </w:rPr>
-      </w:pPr>
-      <w:r>
-        <w:rPr>
-          <w:rFonts w:ascii="Times New Roman" w:hAnsi="Times New Roman" w:cs="Times New Roman"/>
+          <w:rFonts w:ascii="Calibri" w:hAnsi="Calibri" w:cs="Times New Roman"/>
+        </w:rPr>
+      </w:pPr>
+      <w:r>
+        <w:rPr>
+          <w:rFonts w:ascii="Calibri" w:hAnsi="Calibri" w:cs="Times New Roman"/>
         </w:rPr>
         <w:t>Heterologous expression of natural product genes in model hosts has been applied to access novel natural products including polyketides [4, 5].</w:t>
       </w:r>
       <w:r>
         <w:rPr>
-          <w:rFonts w:ascii="Times New Roman" w:hAnsi="Times New Roman" w:cs="Times New Roman"/>
+          <w:rFonts w:ascii="Calibri" w:hAnsi="Calibri" w:cs="Times New Roman"/>
           <w:position w:val="8"/>
         </w:rPr>
         <w:t xml:space="preserve"> </w:t>
       </w:r>
       <w:r>
         <w:rPr>
-          <w:rFonts w:ascii="Times New Roman" w:hAnsi="Times New Roman" w:cs="Times New Roman"/>
+          <w:rFonts w:ascii="Calibri" w:hAnsi="Calibri" w:cs="Times New Roman"/>
           <w:i/>
         </w:rPr>
         <w:t>Escherichia coli</w:t>
       </w:r>
       <w:r>
         <w:rPr>
-          <w:rFonts w:ascii="Times New Roman" w:hAnsi="Times New Roman" w:cs="Times New Roman"/>
+          <w:rFonts w:ascii="Calibri" w:hAnsi="Calibri" w:cs="Times New Roman"/>
         </w:rPr>
         <w:t xml:space="preserve"> is an attractive host for many reasons: it is easy to culture with a well-developed genetic toolbox, the primary metabolism is well understood, and because it is not an endogenous producer of polyketides, potential interference of native proteins with heterologously expressed PKS pathways may be limited [6].</w:t>
       </w:r>
       <w:r>
         <w:rPr>
-          <w:rFonts w:ascii="Times New Roman" w:hAnsi="Times New Roman" w:cs="Times New Roman"/>
+          <w:rFonts w:ascii="Calibri" w:hAnsi="Calibri" w:cs="Times New Roman"/>
           <w:position w:val="8"/>
         </w:rPr>
         <w:t xml:space="preserve"> </w:t>
       </w:r>
       <w:r>
         <w:rPr>
-          <w:rFonts w:ascii="Times New Roman" w:hAnsi="Times New Roman" w:cs="Times New Roman"/>
+          <w:rFonts w:ascii="Calibri" w:hAnsi="Calibri" w:cs="Times New Roman"/>
         </w:rPr>
         <w:t xml:space="preserve">Despite these advantages, attempts at heterologous production of polyketides in </w:t>
       </w:r>
       <w:r>
         <w:rPr>
-          <w:rFonts w:ascii="Times New Roman" w:hAnsi="Times New Roman" w:cs="Times New Roman"/>
+          <w:rFonts w:ascii="Calibri" w:hAnsi="Calibri" w:cs="Times New Roman"/>
           <w:i/>
         </w:rPr>
         <w:t>E. coli</w:t>
       </w:r>
       <w:r>
         <w:rPr>
-          <w:rFonts w:ascii="Times New Roman" w:hAnsi="Times New Roman" w:cs="Times New Roman"/>
+          <w:rFonts w:ascii="Calibri" w:hAnsi="Calibri" w:cs="Times New Roman"/>
         </w:rPr>
         <w:t xml:space="preserve"> have met with limited success [7,8], which have limited the utility of </w:t>
       </w:r>
       <w:r>
         <w:rPr>
-          <w:rFonts w:ascii="Times New Roman" w:hAnsi="Times New Roman" w:cs="Times New Roman"/>
+          <w:rFonts w:ascii="Calibri" w:hAnsi="Calibri" w:cs="Times New Roman"/>
           <w:i/>
         </w:rPr>
         <w:t>E. coli</w:t>
       </w:r>
       <w:r>
         <w:rPr>
-          <w:rFonts w:ascii="Times New Roman" w:hAnsi="Times New Roman" w:cs="Times New Roman"/>
+          <w:rFonts w:ascii="Calibri" w:hAnsi="Calibri" w:cs="Times New Roman"/>
         </w:rPr>
         <w:t xml:space="preserve"> as a host for production of assembly-line polyketides, and have spurred efforts to improve general characteristics of this host to produce this class of compounds [8, 9].</w:t>
       </w:r>
       <w:r>
         <w:rPr>
-          <w:rFonts w:ascii="Times New Roman" w:hAnsi="Times New Roman" w:cs="Times New Roman"/>
+          <w:rFonts w:ascii="Calibri" w:hAnsi="Calibri" w:cs="Times New Roman"/>
           <w:position w:val="8"/>
         </w:rPr>
         <w:t xml:space="preserve"> </w:t>
@@ -221,97 +168,58 @@
     <w:p>
       <w:pPr>
         <w:rPr>
-          <w:rFonts w:ascii="Times New Roman" w:hAnsi="Times New Roman" w:cs="Times New Roman"/>
-        </w:rPr>
-      </w:pPr>
-      <w:r>
-        <w:rPr>
-          <w:rFonts w:ascii="Times New Roman" w:hAnsi="Times New Roman" w:cs="Times New Roman"/>
-        </w:rPr>
-        <w:t xml:space="preserve">Another significant challenge in the natural product discovery field is how to prioritize which biosynthetic gene cluster to express, without a-priori knowledge of the biological target of the produced compound. </w:t>
-      </w:r>
-      <w:proofErr w:type="gramStart"/>
-      <w:r>
-        <w:rPr>
-          <w:rFonts w:ascii="Times New Roman" w:hAnsi="Times New Roman" w:cs="Times New Roman"/>
-        </w:rPr>
-        <w:t>Many antibacterial compounds are produced by bacteria</w:t>
-      </w:r>
-      <w:proofErr w:type="gramEnd"/>
-      <w:r>
-        <w:rPr>
-          <w:rFonts w:ascii="Times New Roman" w:hAnsi="Times New Roman" w:cs="Times New Roman"/>
-        </w:rPr>
-        <w:t xml:space="preserve"> and, in order to avoid self-toxicity, these antibiotic-producing microorganisms have developed several self-resistance mechanisms.  One resistance mechanism is target modification, where a resistant copy of the target gene is co-localized and co-expressed with the biosynthetic genes [10]. For example, the genes encoding the fatty acid synthase inhibitor </w:t>
-      </w:r>
-      <w:proofErr w:type="spellStart"/>
-      <w:r>
-        <w:rPr>
-          <w:rFonts w:ascii="Times New Roman" w:hAnsi="Times New Roman" w:cs="Times New Roman"/>
+          <w:rFonts w:ascii="Calibri" w:hAnsi="Calibri" w:cs="Times New Roman"/>
+        </w:rPr>
+      </w:pPr>
+      <w:r>
+        <w:rPr>
+          <w:rFonts w:ascii="Calibri" w:hAnsi="Calibri" w:cs="Times New Roman"/>
+        </w:rPr>
+        <w:t xml:space="preserve">Another significant challenge in the natural product discovery field is how to prioritize which biosynthetic gene cluster to express, without a-priori knowledge of the biological target of the produced compound. Many antibacterial compounds are produced by bacteria and, in order to avoid self-toxicity, these antibiotic-producing microorganisms have developed several self-resistance mechanisms.  One resistance mechanism is target modification, where a resistant copy of the target gene is co-localized and co-expressed with the biosynthetic genes [10]. For example, the genes encoding the fatty acid synthase inhibitor </w:t>
+      </w:r>
+      <w:r>
+        <w:rPr>
+          <w:rFonts w:ascii="Calibri" w:hAnsi="Calibri" w:cs="Times New Roman"/>
           <w:bCs/>
         </w:rPr>
-        <w:t>thiotetronic</w:t>
-      </w:r>
-      <w:proofErr w:type="spellEnd"/>
-      <w:r>
-        <w:rPr>
-          <w:rFonts w:ascii="Times New Roman" w:hAnsi="Times New Roman" w:cs="Times New Roman"/>
+        <w:t>thiotetronic acid are clustered with a resistant copy of the fatty acid synthase gene (fabB/F) [11].</w:t>
+      </w:r>
+      <w:r>
+        <w:rPr>
+          <w:rFonts w:ascii="Calibri" w:hAnsi="Calibri" w:cs="Times New Roman"/>
+        </w:rPr>
+        <w:t xml:space="preserve"> </w:t>
+      </w:r>
+    </w:p>
+    <w:p>
+      <w:pPr>
+        <w:rPr>
+          <w:rFonts w:ascii="Calibri" w:hAnsi="Calibri" w:cs="Times New Roman"/>
+        </w:rPr>
+      </w:pPr>
+    </w:p>
+    <w:p>
+      <w:pPr>
+        <w:rPr>
+          <w:rFonts w:ascii="Calibri" w:hAnsi="Calibri" w:cs="Times New Roman"/>
+        </w:rPr>
+      </w:pPr>
+      <w:r>
+        <w:rPr>
+          <w:rFonts w:ascii="Calibri" w:hAnsi="Calibri" w:cs="Times New Roman"/>
+        </w:rPr>
+        <w:t xml:space="preserve">Here I, address both of these challenges by </w:t>
+      </w:r>
+      <w:r>
+        <w:rPr>
+          <w:rFonts w:ascii="Calibri" w:hAnsi="Calibri" w:cs="Times New Roman"/>
           <w:bCs/>
         </w:rPr>
-        <w:t xml:space="preserve"> acid are clustered with a resistant copy of the fatty acid synthase gene (</w:t>
-      </w:r>
-      <w:proofErr w:type="spellStart"/>
-      <w:r>
-        <w:rPr>
-          <w:rFonts w:ascii="Times New Roman" w:hAnsi="Times New Roman" w:cs="Times New Roman"/>
-          <w:bCs/>
-        </w:rPr>
-        <w:t>fabB</w:t>
-      </w:r>
-      <w:proofErr w:type="spellEnd"/>
-      <w:r>
-        <w:rPr>
-          <w:rFonts w:ascii="Times New Roman" w:hAnsi="Times New Roman" w:cs="Times New Roman"/>
-          <w:bCs/>
-        </w:rPr>
-        <w:t>/F) [11].</w:t>
-      </w:r>
-      <w:r>
-        <w:rPr>
-          <w:rFonts w:ascii="Times New Roman" w:hAnsi="Times New Roman" w:cs="Times New Roman"/>
-        </w:rPr>
-        <w:t xml:space="preserve"> </w:t>
-      </w:r>
-    </w:p>
-    <w:p>
-      <w:pPr>
-        <w:rPr>
-          <w:rFonts w:ascii="Times New Roman" w:hAnsi="Times New Roman" w:cs="Times New Roman"/>
-        </w:rPr>
-      </w:pPr>
-    </w:p>
-    <w:p>
-      <w:pPr>
-        <w:rPr>
-          <w:rFonts w:ascii="Times New Roman" w:hAnsi="Times New Roman" w:cs="Times New Roman"/>
-        </w:rPr>
-      </w:pPr>
-      <w:r>
-        <w:rPr>
-          <w:rFonts w:ascii="Times New Roman" w:hAnsi="Times New Roman" w:cs="Times New Roman"/>
-        </w:rPr>
-        <w:t xml:space="preserve">Here I, address both of these challenges by </w:t>
-      </w:r>
-      <w:r>
-        <w:rPr>
-          <w:rFonts w:ascii="Times New Roman" w:hAnsi="Times New Roman" w:cs="Times New Roman"/>
-          <w:bCs/>
-        </w:rPr>
         <w:t xml:space="preserve">target-directed genome mining of natural product gene clusters and heterologous expression in </w:t>
       </w:r>
       <w:r>
         <w:rPr>
-          <w:rFonts w:ascii="Times New Roman" w:hAnsi="Times New Roman" w:cs="Times New Roman"/>
+          <w:rFonts w:ascii="Calibri" w:hAnsi="Calibri" w:cs="Times New Roman"/>
           <w:bCs/>
           <w:i/>
         </w:rPr>
@@ -321,49 +229,739 @@
     <w:p>
       <w:pPr>
         <w:rPr>
-          <w:rFonts w:ascii="Times New Roman" w:hAnsi="Times New Roman" w:cs="Times New Roman"/>
-        </w:rPr>
-      </w:pPr>
-    </w:p>
-    <w:p>
-      <w:pPr>
-        <w:rPr>
-          <w:rFonts w:ascii="Times New Roman" w:hAnsi="Times New Roman" w:cs="Times New Roman"/>
+          <w:rFonts w:ascii="Calibri" w:hAnsi="Calibri" w:cs="Times New Roman"/>
+        </w:rPr>
+      </w:pPr>
+    </w:p>
+    <w:p>
+      <w:pPr>
+        <w:rPr>
+          <w:rFonts w:ascii="Calibri" w:hAnsi="Calibri" w:cs="Times New Roman"/>
+        </w:rPr>
+      </w:pPr>
+      <w:r>
+        <w:rPr>
+          <w:rFonts w:ascii="Calibri" w:hAnsi="Calibri" w:cs="Times New Roman"/>
+          <w:b/>
+        </w:rPr>
+        <w:t xml:space="preserve">Computational approach to selecting clusters for heterologous expression in </w:t>
+      </w:r>
+      <w:r>
+        <w:rPr>
+          <w:rFonts w:ascii="Calibri" w:hAnsi="Calibri" w:cs="Times New Roman"/>
           <w:b/>
           <w:i/>
         </w:rPr>
-      </w:pPr>
-      <w:r>
-        <w:rPr>
-          <w:rFonts w:ascii="Times New Roman" w:hAnsi="Times New Roman" w:cs="Times New Roman"/>
-          <w:b/>
-        </w:rPr>
-        <w:t xml:space="preserve">Computational approach to selecting clusters for heterologous expression in </w:t>
-      </w:r>
-      <w:r>
-        <w:rPr>
-          <w:rFonts w:ascii="Times New Roman" w:hAnsi="Times New Roman" w:cs="Times New Roman"/>
+        <w:t xml:space="preserve">E. coli. </w:t>
+      </w:r>
+      <w:r>
+        <w:rPr>
+          <w:rFonts w:ascii="Calibri" w:hAnsi="Calibri" w:cs="Times New Roman"/>
+        </w:rPr>
+        <w:t xml:space="preserve">I have developed an automated method to identify and catalog clusters that harbor a </w:t>
+      </w:r>
+      <w:r>
+        <w:rPr>
+          <w:rFonts w:ascii="Calibri" w:hAnsi="Calibri" w:cs="Times New Roman"/>
+        </w:rPr>
+        <w:lastRenderedPageBreak/>
+        <w:t xml:space="preserve">potential antibacterial target protein, generating a non-redundant catalog of X PKSs, Y NRPSs, and Z PKS/NRPS hybrids. Manually curated list of known antibacterial target genes was used to mine the NCBI database. The algorithm takes into account the distance of the potential target to a core enzyme in the biosynthetic gene cluster and the presence of a duplicated housekeeping copy of the target gene. This method is generalizable since it can be applied to extract gene clusters from any class of natural products, which can be characterized by a core enzyme. It can also be used to identify potential clusters not only from bacterial origin, but also from fungal and plant native hosts. Most importantly, it can be used to prioritize gene clusters harboring novel targets and encoding compounds with new mechanisms of action. </w:t>
+      </w:r>
+    </w:p>
+    <w:p>
+      <w:pPr>
+        <w:rPr>
+          <w:rFonts w:ascii="Calibri" w:hAnsi="Calibri" w:cs="Times New Roman"/>
+        </w:rPr>
+      </w:pPr>
+    </w:p>
+    <w:p>
+      <w:pPr>
+        <w:rPr>
+          <w:rFonts w:ascii="Calibri" w:hAnsi="Calibri" w:cs="Times New Roman"/>
+        </w:rPr>
+      </w:pPr>
+      <w:r>
+        <w:rPr>
+          <w:rFonts w:ascii="Calibri" w:hAnsi="Calibri" w:cs="Times New Roman"/>
+        </w:rPr>
+        <w:t>Other core enzymes:</w:t>
+      </w:r>
+    </w:p>
+    <w:p>
+      <w:pPr>
+        <w:widowControl w:val="0"/>
+        <w:autoSpaceDE w:val="0"/>
+        <w:autoSpaceDN w:val="0"/>
+        <w:adjustRightInd w:val="0"/>
+        <w:spacing w:after="240" w:line="180" w:lineRule="atLeast"/>
+        <w:rPr>
+          <w:rFonts w:ascii="Calibri" w:hAnsi="Calibri" w:cs="Times"/>
+        </w:rPr>
+      </w:pPr>
+      <w:r>
+        <w:rPr>
+          <w:rFonts w:ascii="Calibri" w:hAnsi="Calibri" w:cs="Times"/>
+        </w:rPr>
+        <w:t xml:space="preserve">DMATS (alkaloid) +Trichodiene synthase (terpene) GGPPS (terpene) </w:t>
+      </w:r>
+    </w:p>
+    <w:p>
+      <w:pPr>
+        <w:widowControl w:val="0"/>
+        <w:autoSpaceDE w:val="0"/>
+        <w:autoSpaceDN w:val="0"/>
+        <w:adjustRightInd w:val="0"/>
+        <w:spacing w:after="240" w:line="180" w:lineRule="atLeast"/>
+        <w:rPr>
+          <w:rFonts w:ascii="Calibri" w:hAnsi="Calibri" w:cs="Times"/>
+        </w:rPr>
+      </w:pPr>
+    </w:p>
+    <w:p>
+      <w:pPr>
+        <w:widowControl w:val="0"/>
+        <w:autoSpaceDE w:val="0"/>
+        <w:autoSpaceDN w:val="0"/>
+        <w:adjustRightInd w:val="0"/>
+        <w:spacing w:after="240" w:line="180" w:lineRule="atLeast"/>
+        <w:rPr>
+          <w:rFonts w:ascii="Calibri" w:hAnsi="Calibri" w:cs="Times"/>
+        </w:rPr>
+      </w:pPr>
+    </w:p>
+    <w:p>
+      <w:pPr>
+        <w:widowControl w:val="0"/>
+        <w:autoSpaceDE w:val="0"/>
+        <w:autoSpaceDN w:val="0"/>
+        <w:adjustRightInd w:val="0"/>
+        <w:spacing w:after="240" w:line="180" w:lineRule="atLeast"/>
+        <w:rPr>
+          <w:rFonts w:ascii="Calibri" w:hAnsi="Calibri" w:cs="Times"/>
+        </w:rPr>
+      </w:pPr>
+      <w:r>
+        <w:rPr>
+          <w:rFonts w:ascii="Calibri" w:hAnsi="Calibri" w:cs="Times"/>
+        </w:rPr>
+        <w:t xml:space="preserve">Figure 1. </w:t>
+      </w:r>
+      <w:r>
+        <w:rPr>
+          <w:rFonts w:ascii="Calibri" w:hAnsi="Calibri" w:cs="Times"/>
+        </w:rPr>
+        <w:t>Pipeline</w:t>
+      </w:r>
+    </w:p>
+    <w:p>
+      <w:pPr>
+        <w:widowControl w:val="0"/>
+        <w:autoSpaceDE w:val="0"/>
+        <w:autoSpaceDN w:val="0"/>
+        <w:adjustRightInd w:val="0"/>
+        <w:spacing w:after="240" w:line="180" w:lineRule="atLeast"/>
+        <w:rPr>
+          <w:rFonts w:ascii="Calibri" w:hAnsi="Calibri" w:cs="Times"/>
+        </w:rPr>
+      </w:pPr>
+    </w:p>
+    <w:p>
+      <w:pPr>
+        <w:widowControl w:val="0"/>
+        <w:autoSpaceDE w:val="0"/>
+        <w:autoSpaceDN w:val="0"/>
+        <w:adjustRightInd w:val="0"/>
+        <w:spacing w:after="240" w:line="180" w:lineRule="atLeast"/>
+        <w:rPr>
+          <w:rFonts w:ascii="Calibri" w:hAnsi="Calibri" w:cs="Times"/>
+        </w:rPr>
+      </w:pPr>
+      <w:r>
+        <w:rPr>
+          <w:rFonts w:ascii="Calibri" w:hAnsi="Calibri" w:cs="Times"/>
+        </w:rPr>
+        <w:t>Figure S1. HMM models?</w:t>
+      </w:r>
+    </w:p>
+    <w:p>
+      <w:pPr>
+        <w:widowControl w:val="0"/>
+        <w:autoSpaceDE w:val="0"/>
+        <w:autoSpaceDN w:val="0"/>
+        <w:adjustRightInd w:val="0"/>
+        <w:spacing w:after="240" w:line="180" w:lineRule="atLeast"/>
+        <w:rPr>
+          <w:rFonts w:ascii="Calibri" w:hAnsi="Calibri" w:cs="Times"/>
+        </w:rPr>
+      </w:pPr>
+    </w:p>
+    <w:p>
+      <w:pPr>
+        <w:widowControl w:val="0"/>
+        <w:autoSpaceDE w:val="0"/>
+        <w:autoSpaceDN w:val="0"/>
+        <w:adjustRightInd w:val="0"/>
+        <w:spacing w:after="240" w:line="180" w:lineRule="atLeast"/>
+        <w:rPr>
+          <w:rFonts w:ascii="Calibri" w:hAnsi="Calibri" w:cs="Times"/>
+        </w:rPr>
+      </w:pPr>
+      <w:r>
+        <w:rPr>
+          <w:rFonts w:ascii="Calibri" w:hAnsi="Calibri" w:cs="Times"/>
+        </w:rPr>
+        <w:t>Figure 2. Phylogenetic tree of KS and C domains of PKS and NRPSs</w:t>
+      </w:r>
+    </w:p>
+    <w:p>
+      <w:pPr>
+        <w:widowControl w:val="0"/>
+        <w:autoSpaceDE w:val="0"/>
+        <w:autoSpaceDN w:val="0"/>
+        <w:adjustRightInd w:val="0"/>
+        <w:spacing w:after="240" w:line="180" w:lineRule="atLeast"/>
+        <w:rPr>
+          <w:rFonts w:ascii="Calibri" w:hAnsi="Calibri" w:cs="Times"/>
+        </w:rPr>
+      </w:pPr>
+    </w:p>
+    <w:p>
+      <w:pPr>
+        <w:widowControl w:val="0"/>
+        <w:autoSpaceDE w:val="0"/>
+        <w:autoSpaceDN w:val="0"/>
+        <w:adjustRightInd w:val="0"/>
+        <w:spacing w:after="240" w:line="180" w:lineRule="atLeast"/>
+        <w:rPr>
+          <w:rFonts w:ascii="Calibri" w:hAnsi="Calibri" w:cs="Times"/>
+        </w:rPr>
+      </w:pPr>
+      <w:r>
+        <w:rPr>
+          <w:rFonts w:ascii="Calibri" w:hAnsi="Calibri" w:cs="Times"/>
+        </w:rPr>
+        <w:t xml:space="preserve">Figure 3. Target and KS coevolution </w:t>
+      </w:r>
+    </w:p>
+    <w:p>
+      <w:pPr>
+        <w:widowControl w:val="0"/>
+        <w:autoSpaceDE w:val="0"/>
+        <w:autoSpaceDN w:val="0"/>
+        <w:adjustRightInd w:val="0"/>
+        <w:spacing w:after="240" w:line="180" w:lineRule="atLeast"/>
+        <w:rPr>
+          <w:rFonts w:ascii="Calibri" w:hAnsi="Calibri" w:cs="Times"/>
+        </w:rPr>
+      </w:pPr>
+    </w:p>
+    <w:p>
+      <w:pPr>
+        <w:widowControl w:val="0"/>
+        <w:autoSpaceDE w:val="0"/>
+        <w:autoSpaceDN w:val="0"/>
+        <w:adjustRightInd w:val="0"/>
+        <w:spacing w:after="240" w:line="180" w:lineRule="atLeast"/>
+        <w:rPr>
+          <w:rFonts w:ascii="Calibri" w:hAnsi="Calibri" w:cs="Times"/>
+        </w:rPr>
+      </w:pPr>
+    </w:p>
+    <w:p>
+      <w:pPr>
+        <w:widowControl w:val="0"/>
+        <w:autoSpaceDE w:val="0"/>
+        <w:autoSpaceDN w:val="0"/>
+        <w:adjustRightInd w:val="0"/>
+        <w:spacing w:after="240" w:line="180" w:lineRule="atLeast"/>
+        <w:rPr>
+          <w:rFonts w:ascii="Calibri" w:hAnsi="Calibri" w:cs="Times"/>
+        </w:rPr>
+      </w:pPr>
+    </w:p>
+    <w:p>
+      <w:pPr>
+        <w:widowControl w:val="0"/>
+        <w:autoSpaceDE w:val="0"/>
+        <w:autoSpaceDN w:val="0"/>
+        <w:adjustRightInd w:val="0"/>
+        <w:spacing w:after="240" w:line="180" w:lineRule="atLeast"/>
+        <w:rPr>
+          <w:rFonts w:ascii="Calibri" w:hAnsi="Calibri" w:cs="Times"/>
+        </w:rPr>
+      </w:pPr>
+    </w:p>
+    <w:p>
+      <w:pPr>
+        <w:widowControl w:val="0"/>
+        <w:autoSpaceDE w:val="0"/>
+        <w:autoSpaceDN w:val="0"/>
+        <w:adjustRightInd w:val="0"/>
+        <w:spacing w:after="240" w:line="180" w:lineRule="atLeast"/>
+        <w:rPr>
+          <w:rFonts w:ascii="Calibri" w:hAnsi="Calibri" w:cs="Times"/>
+        </w:rPr>
+      </w:pPr>
+    </w:p>
+    <w:p>
+      <w:pPr>
+        <w:widowControl w:val="0"/>
+        <w:autoSpaceDE w:val="0"/>
+        <w:autoSpaceDN w:val="0"/>
+        <w:adjustRightInd w:val="0"/>
+        <w:spacing w:after="240" w:line="180" w:lineRule="atLeast"/>
+        <w:rPr>
+          <w:rFonts w:ascii="Calibri" w:hAnsi="Calibri" w:cs="Times"/>
+        </w:rPr>
+      </w:pPr>
+    </w:p>
+    <w:p>
+      <w:pPr>
+        <w:widowControl w:val="0"/>
+        <w:autoSpaceDE w:val="0"/>
+        <w:autoSpaceDN w:val="0"/>
+        <w:adjustRightInd w:val="0"/>
+        <w:spacing w:after="240" w:line="180" w:lineRule="atLeast"/>
+        <w:rPr>
+          <w:rFonts w:ascii="Calibri" w:hAnsi="Calibri" w:cs="Times"/>
+        </w:rPr>
+      </w:pPr>
+    </w:p>
+    <w:p>
+      <w:pPr>
+        <w:widowControl w:val="0"/>
+        <w:autoSpaceDE w:val="0"/>
+        <w:autoSpaceDN w:val="0"/>
+        <w:adjustRightInd w:val="0"/>
+        <w:spacing w:after="240" w:line="180" w:lineRule="atLeast"/>
+        <w:rPr>
+          <w:rFonts w:ascii="Calibri" w:hAnsi="Calibri" w:cs="Times"/>
+        </w:rPr>
+      </w:pPr>
+    </w:p>
+    <w:p>
+      <w:pPr>
+        <w:widowControl w:val="0"/>
+        <w:autoSpaceDE w:val="0"/>
+        <w:autoSpaceDN w:val="0"/>
+        <w:adjustRightInd w:val="0"/>
+        <w:spacing w:after="240" w:line="340" w:lineRule="atLeast"/>
+        <w:rPr>
+          <w:rFonts w:ascii="Calibri" w:hAnsi="Calibri" w:cs="Times"/>
+        </w:rPr>
+      </w:pPr>
+      <w:r>
+        <w:rPr>
+          <w:rFonts w:ascii="Calibri" w:hAnsi="Calibri" w:cs="Times"/>
+        </w:rPr>
+        <w:t>Step1. Blast search for KS homologs. All ncbi nucleotide and genome databases were searched for KS homologs using tblastn.</w:t>
+      </w:r>
+      <w:r>
+        <w:rPr>
+          <w:rFonts w:ascii="Calibri" w:hAnsi="Calibri" w:cs="Times"/>
+        </w:rPr>
+        <w:t xml:space="preserve"> </w:t>
+      </w:r>
+      <w:r>
+        <w:rPr>
+          <w:rFonts w:ascii="Calibri" w:hAnsi="Calibri" w:cs="Times"/>
+        </w:rPr>
+        <w:t xml:space="preserve"> </w:t>
+      </w:r>
+      <w:r>
+        <w:rPr>
+          <w:rFonts w:ascii="Calibri" w:hAnsi="Calibri" w:cs="Times"/>
+        </w:rPr>
+        <w:t xml:space="preserve">8 diverse </w:t>
+      </w:r>
+      <w:r>
+        <w:rPr>
+          <w:rFonts w:ascii="Calibri" w:hAnsi="Calibri" w:cs="Times"/>
+        </w:rPr>
+        <w:t xml:space="preserve">KS from </w:t>
+      </w:r>
+      <w:r>
+        <w:rPr>
+          <w:rFonts w:ascii="Calibri" w:hAnsi="Calibri" w:cs="Times"/>
+        </w:rPr>
+        <w:t>modular type1 pks</w:t>
+      </w:r>
+      <w:r>
+        <w:rPr>
+          <w:rFonts w:ascii="Calibri" w:hAnsi="Calibri" w:cs="Times"/>
+        </w:rPr>
+        <w:t xml:space="preserve"> </w:t>
+      </w:r>
+      <w:r>
+        <w:rPr>
+          <w:rFonts w:ascii="Calibri" w:hAnsi="Calibri" w:cs="Arial"/>
+        </w:rPr>
+        <w:t>(erythromycin)</w:t>
+      </w:r>
+      <w:r>
+        <w:rPr>
+          <w:rFonts w:ascii="Calibri" w:hAnsi="Calibri" w:cs="Arial"/>
+        </w:rPr>
+        <w:t>, cisat pks/nrps</w:t>
+      </w:r>
+      <w:r>
+        <w:rPr>
+          <w:rFonts w:ascii="Calibri" w:hAnsi="Calibri" w:cs="Arial"/>
+        </w:rPr>
+        <w:t xml:space="preserve"> (curacin, epothilone, guadinomine, rapamycin)</w:t>
+      </w:r>
+      <w:r>
+        <w:rPr>
+          <w:rFonts w:ascii="Calibri" w:hAnsi="Calibri" w:cs="Arial"/>
+        </w:rPr>
+        <w:t xml:space="preserve"> and transat pks/nrps</w:t>
+      </w:r>
+      <w:r>
+        <w:rPr>
+          <w:rFonts w:ascii="Calibri" w:hAnsi="Calibri" w:cs="Arial"/>
+        </w:rPr>
+        <w:t xml:space="preserve"> </w:t>
+      </w:r>
+      <w:r>
+        <w:rPr>
+          <w:rFonts w:ascii="Calibri" w:hAnsi="Calibri" w:cs="Arial"/>
+        </w:rPr>
+        <w:t>hybrids</w:t>
+      </w:r>
+      <w:r>
+        <w:rPr>
+          <w:rFonts w:ascii="Calibri" w:hAnsi="Calibri" w:cs="Arial"/>
+        </w:rPr>
+        <w:t xml:space="preserve"> </w:t>
+      </w:r>
+      <w:r>
+        <w:rPr>
+          <w:rFonts w:ascii="Calibri" w:hAnsi="Calibri" w:cs="Arial"/>
+        </w:rPr>
+        <w:t xml:space="preserve">(leinamycin, disorazol, chivosazol) </w:t>
+      </w:r>
+      <w:r>
+        <w:rPr>
+          <w:rFonts w:ascii="Calibri" w:hAnsi="Calibri" w:cs="Arial"/>
+        </w:rPr>
+        <w:t>polyketide classes</w:t>
+      </w:r>
+      <w:r>
+        <w:rPr>
+          <w:rFonts w:ascii="Calibri" w:hAnsi="Calibri" w:cs="Arial"/>
+        </w:rPr>
+        <w:t xml:space="preserve"> were used as query sequences against </w:t>
+      </w:r>
+      <w:r>
+        <w:rPr>
+          <w:rFonts w:ascii="Calibri" w:hAnsi="Calibri" w:cs="Arial"/>
+        </w:rPr>
+        <w:t xml:space="preserve">the major </w:t>
+      </w:r>
+      <w:r>
+        <w:rPr>
+          <w:rFonts w:ascii="Calibri" w:hAnsi="Calibri" w:cs="Arial"/>
+        </w:rPr>
+        <w:t>ncbi  nucleotide and genome data</w:t>
+      </w:r>
+      <w:r>
+        <w:rPr>
+          <w:rFonts w:ascii="Calibri" w:hAnsi="Calibri" w:cs="Arial"/>
+        </w:rPr>
+        <w:t xml:space="preserve">bases (nt, wgs (not updated), </w:t>
+      </w:r>
+      <w:r>
+        <w:rPr>
+          <w:rFonts w:ascii="Calibri" w:hAnsi="Calibri" w:cs="Arial"/>
+        </w:rPr>
+        <w:t xml:space="preserve">refseq_genomic, other_genomic, </w:t>
+      </w:r>
+      <w:r>
+        <w:rPr>
+          <w:rFonts w:ascii="Calibri" w:hAnsi="Calibri" w:cs="Arial"/>
+        </w:rPr>
+        <w:t>env_nt, patnt, htgs, tsa_nt, sts, gss, est_others).</w:t>
+      </w:r>
+    </w:p>
+    <w:p>
+      <w:pPr>
+        <w:widowControl w:val="0"/>
+        <w:autoSpaceDE w:val="0"/>
+        <w:autoSpaceDN w:val="0"/>
+        <w:adjustRightInd w:val="0"/>
+        <w:spacing w:after="240" w:line="340" w:lineRule="atLeast"/>
+        <w:rPr>
+          <w:rFonts w:ascii="Calibri" w:hAnsi="Calibri" w:cs="Times"/>
+        </w:rPr>
+      </w:pPr>
+      <w:r>
+        <w:rPr>
+          <w:rFonts w:ascii="Calibri" w:hAnsi="Calibri" w:cs="Times"/>
+        </w:rPr>
+        <w:t>A</w:t>
+      </w:r>
+      <w:r>
+        <w:rPr>
+          <w:rFonts w:ascii="Calibri" w:hAnsi="Calibri" w:cs="Times"/>
+        </w:rPr>
+        <w:t>n initial</w:t>
+      </w:r>
+      <w:r>
+        <w:rPr>
+          <w:rFonts w:ascii="Calibri" w:hAnsi="Calibri" w:cs="Times"/>
+        </w:rPr>
+        <w:t xml:space="preserve"> relaxed </w:t>
+      </w:r>
+      <w:r>
+        <w:rPr>
+          <w:rFonts w:ascii="Calibri" w:hAnsi="Calibri" w:cs="Times"/>
+        </w:rPr>
+        <w:t>blast search (</w:t>
+      </w:r>
+      <w:r>
+        <w:rPr>
+          <w:rFonts w:ascii="Calibri" w:hAnsi="Calibri" w:cs="Times"/>
+        </w:rPr>
+        <w:t>e value &lt; 1</w:t>
+      </w:r>
+      <w:r>
+        <w:rPr>
+          <w:rFonts w:ascii="Calibri" w:hAnsi="Calibri" w:cs="Times"/>
+        </w:rPr>
+        <w:t xml:space="preserve">) identified </w:t>
+      </w:r>
+      <w:r>
+        <w:rPr>
+          <w:rFonts w:ascii="Calibri" w:hAnsi="Calibri" w:cs="Times"/>
+        </w:rPr>
+        <w:t>162984</w:t>
+      </w:r>
+      <w:r>
+        <w:rPr>
+          <w:rFonts w:ascii="Calibri" w:hAnsi="Calibri" w:cs="Times"/>
+        </w:rPr>
+        <w:t xml:space="preserve"> </w:t>
+      </w:r>
+      <w:r>
+        <w:rPr>
+          <w:rFonts w:ascii="Calibri" w:hAnsi="Calibri" w:cs="Times"/>
+        </w:rPr>
+        <w:t xml:space="preserve">protein records, of which </w:t>
+      </w:r>
+      <w:r>
+        <w:rPr>
+          <w:rFonts w:ascii="Calibri" w:hAnsi="Calibri" w:cs="Times"/>
+        </w:rPr>
+        <w:t>94516</w:t>
+      </w:r>
+      <w:r>
+        <w:rPr>
+          <w:rFonts w:ascii="Calibri" w:hAnsi="Calibri" w:cs="Times"/>
+        </w:rPr>
+        <w:t xml:space="preserve"> </w:t>
+      </w:r>
+      <w:r>
+        <w:rPr>
+          <w:rFonts w:ascii="Calibri" w:hAnsi="Calibri" w:cs="Times"/>
+        </w:rPr>
+        <w:t xml:space="preserve">unique </w:t>
+      </w:r>
+      <w:r>
+        <w:rPr>
+          <w:rFonts w:ascii="Calibri" w:hAnsi="Calibri" w:cs="Times"/>
+        </w:rPr>
+        <w:t>NCBI nucleotide records/genomes</w:t>
+      </w:r>
+      <w:r>
+        <w:rPr>
+          <w:rFonts w:ascii="Calibri" w:hAnsi="Calibri" w:cs="Times"/>
+        </w:rPr>
+        <w:t xml:space="preserve">. </w:t>
+      </w:r>
+      <w:bookmarkStart w:id="0" w:name="_GoBack"/>
+      <w:bookmarkEnd w:id="0"/>
+    </w:p>
+    <w:p>
+      <w:pPr>
+        <w:widowControl w:val="0"/>
+        <w:autoSpaceDE w:val="0"/>
+        <w:autoSpaceDN w:val="0"/>
+        <w:adjustRightInd w:val="0"/>
+        <w:spacing w:after="240" w:line="180" w:lineRule="atLeast"/>
+        <w:rPr>
+          <w:rFonts w:ascii="Calibri" w:hAnsi="Calibri" w:cs="Times"/>
+        </w:rPr>
+      </w:pPr>
+    </w:p>
+    <w:p>
+      <w:pPr>
+        <w:widowControl w:val="0"/>
+        <w:autoSpaceDE w:val="0"/>
+        <w:autoSpaceDN w:val="0"/>
+        <w:adjustRightInd w:val="0"/>
+        <w:spacing w:after="240" w:line="180" w:lineRule="atLeast"/>
+        <w:rPr>
+          <w:rFonts w:ascii="Calibri" w:hAnsi="Calibri" w:cs="Times"/>
+        </w:rPr>
+      </w:pPr>
+    </w:p>
+    <w:p>
+      <w:pPr>
+        <w:widowControl w:val="0"/>
+        <w:autoSpaceDE w:val="0"/>
+        <w:autoSpaceDN w:val="0"/>
+        <w:adjustRightInd w:val="0"/>
+        <w:spacing w:after="240" w:line="180" w:lineRule="atLeast"/>
+        <w:rPr>
+          <w:rFonts w:ascii="Calibri" w:hAnsi="Calibri" w:cs="Times"/>
+        </w:rPr>
+      </w:pPr>
+    </w:p>
+    <w:p>
+      <w:pPr>
+        <w:widowControl w:val="0"/>
+        <w:autoSpaceDE w:val="0"/>
+        <w:autoSpaceDN w:val="0"/>
+        <w:adjustRightInd w:val="0"/>
+        <w:spacing w:after="240" w:line="180" w:lineRule="atLeast"/>
+        <w:rPr>
+          <w:rFonts w:ascii="Calibri" w:hAnsi="Calibri" w:cs="Times"/>
+        </w:rPr>
+      </w:pPr>
+    </w:p>
+    <w:p>
+      <w:pPr>
+        <w:widowControl w:val="0"/>
+        <w:autoSpaceDE w:val="0"/>
+        <w:autoSpaceDN w:val="0"/>
+        <w:adjustRightInd w:val="0"/>
+        <w:spacing w:after="240" w:line="180" w:lineRule="atLeast"/>
+        <w:rPr>
+          <w:rFonts w:ascii="Calibri" w:hAnsi="Calibri" w:cs="Times"/>
+        </w:rPr>
+      </w:pPr>
+    </w:p>
+    <w:p>
+      <w:pPr>
+        <w:widowControl w:val="0"/>
+        <w:autoSpaceDE w:val="0"/>
+        <w:autoSpaceDN w:val="0"/>
+        <w:adjustRightInd w:val="0"/>
+        <w:spacing w:after="240" w:line="180" w:lineRule="atLeast"/>
+        <w:rPr>
+          <w:rFonts w:ascii="Calibri" w:hAnsi="Calibri" w:cs="Times"/>
+        </w:rPr>
+      </w:pPr>
+    </w:p>
+    <w:p>
+      <w:pPr>
+        <w:widowControl w:val="0"/>
+        <w:autoSpaceDE w:val="0"/>
+        <w:autoSpaceDN w:val="0"/>
+        <w:adjustRightInd w:val="0"/>
+        <w:spacing w:after="240" w:line="180" w:lineRule="atLeast"/>
+        <w:rPr>
+          <w:rFonts w:ascii="Calibri" w:hAnsi="Calibri" w:cs="Times"/>
+        </w:rPr>
+      </w:pPr>
+    </w:p>
+    <w:p>
+      <w:pPr>
+        <w:widowControl w:val="0"/>
+        <w:autoSpaceDE w:val="0"/>
+        <w:autoSpaceDN w:val="0"/>
+        <w:adjustRightInd w:val="0"/>
+        <w:spacing w:after="240" w:line="180" w:lineRule="atLeast"/>
+        <w:rPr>
+          <w:rFonts w:ascii="Calibri" w:hAnsi="Calibri" w:cs="Times"/>
+        </w:rPr>
+      </w:pPr>
+    </w:p>
+    <w:p>
+      <w:pPr>
+        <w:widowControl w:val="0"/>
+        <w:autoSpaceDE w:val="0"/>
+        <w:autoSpaceDN w:val="0"/>
+        <w:adjustRightInd w:val="0"/>
+        <w:spacing w:after="240" w:line="180" w:lineRule="atLeast"/>
+        <w:rPr>
+          <w:rFonts w:ascii="Calibri" w:hAnsi="Calibri" w:cs="Times"/>
+        </w:rPr>
+      </w:pPr>
+    </w:p>
+    <w:p>
+      <w:pPr>
+        <w:widowControl w:val="0"/>
+        <w:autoSpaceDE w:val="0"/>
+        <w:autoSpaceDN w:val="0"/>
+        <w:adjustRightInd w:val="0"/>
+        <w:spacing w:after="240" w:line="180" w:lineRule="atLeast"/>
+        <w:rPr>
+          <w:rFonts w:ascii="Calibri" w:hAnsi="Calibri" w:cs="Times"/>
+        </w:rPr>
+      </w:pPr>
+    </w:p>
+    <w:p>
+      <w:pPr>
+        <w:widowControl w:val="0"/>
+        <w:autoSpaceDE w:val="0"/>
+        <w:autoSpaceDN w:val="0"/>
+        <w:adjustRightInd w:val="0"/>
+        <w:spacing w:after="240" w:line="180" w:lineRule="atLeast"/>
+        <w:rPr>
+          <w:rFonts w:ascii="Calibri" w:hAnsi="Calibri" w:cs="Times"/>
+        </w:rPr>
+      </w:pPr>
+    </w:p>
+    <w:p>
+      <w:pPr>
+        <w:widowControl w:val="0"/>
+        <w:autoSpaceDE w:val="0"/>
+        <w:autoSpaceDN w:val="0"/>
+        <w:adjustRightInd w:val="0"/>
+        <w:spacing w:after="240" w:line="180" w:lineRule="atLeast"/>
+        <w:rPr>
+          <w:rFonts w:ascii="Calibri" w:hAnsi="Calibri" w:cs="Times"/>
+        </w:rPr>
+      </w:pPr>
+    </w:p>
+    <w:p>
+      <w:pPr>
+        <w:widowControl w:val="0"/>
+        <w:autoSpaceDE w:val="0"/>
+        <w:autoSpaceDN w:val="0"/>
+        <w:adjustRightInd w:val="0"/>
+        <w:spacing w:after="240" w:line="180" w:lineRule="atLeast"/>
+        <w:rPr>
+          <w:rFonts w:ascii="Calibri" w:hAnsi="Calibri" w:cs="Times"/>
+        </w:rPr>
+      </w:pPr>
+    </w:p>
+    <w:p>
+      <w:pPr>
+        <w:rPr>
+          <w:rFonts w:ascii="Calibri" w:hAnsi="Calibri" w:cs="Times New Roman"/>
           <w:b/>
           <w:i/>
         </w:rPr>
-        <w:t xml:space="preserve">E. coli. </w:t>
-      </w:r>
-      <w:r>
-        <w:rPr>
-          <w:rFonts w:ascii="Times New Roman" w:hAnsi="Times New Roman" w:cs="Times New Roman"/>
-        </w:rPr>
-        <w:t xml:space="preserve">I have developed an automated method to identify and catalog clusters that harbor a potential antibacterial target protein, generating a non-redundant catalog of X PKSs, Y NRPSs, and Z PKS/NRPS hybrids. Manually curated list of known antibacterial target </w:t>
-      </w:r>
-      <w:r>
-        <w:rPr>
-          <w:rFonts w:ascii="Times New Roman" w:hAnsi="Times New Roman" w:cs="Times New Roman"/>
-        </w:rPr>
-        <w:lastRenderedPageBreak/>
-        <w:t xml:space="preserve">genes was used to mine the NCBI database. The algorithm takes into account the distance of the potential target to a core enzyme in the biosynthetic gene cluster and the presence of a duplicated housekeeping copy of the target gene. This method is generalizable since it can be applied to extract gene clusters from any class of natural products, which can be characterized by a core enzyme. It can also be used to identify potential clusters not only from bacterial origin, but also from fungal and plant native hosts. Most importantly, it can be used to prioritize gene clusters harboring novel targets and encoding compounds with new mechanisms of action. </w:t>
-      </w:r>
-    </w:p>
-    <w:p/>
-    <w:p/>
+      </w:pPr>
+    </w:p>
+    <w:p>
+      <w:pPr>
+        <w:rPr>
+          <w:rFonts w:ascii="Calibri" w:hAnsi="Calibri"/>
+        </w:rPr>
+      </w:pPr>
+    </w:p>
+    <w:p>
+      <w:pPr>
+        <w:rPr>
+          <w:rFonts w:ascii="Calibri" w:hAnsi="Calibri"/>
+        </w:rPr>
+      </w:pPr>
+    </w:p>
     <w:tbl>
       <w:tblPr>
         <w:tblW w:w="4797" w:type="pct"/>
@@ -403,18 +1001,14 @@
           <w:p>
             <w:pPr>
               <w:rPr>
-                <w:rFonts w:ascii="Times" w:eastAsia="Times New Roman" w:hAnsi="Times" w:cs="Times New Roman"/>
-                <w:sz w:val="20"/>
-                <w:szCs w:val="20"/>
+                <w:rFonts w:ascii="Calibri" w:eastAsia="Times New Roman" w:hAnsi="Calibri" w:cs="Times New Roman"/>
               </w:rPr>
             </w:pPr>
             <w:r>
               <w:rPr>
-                <w:rFonts w:ascii="Times" w:eastAsia="Times New Roman" w:hAnsi="Times" w:cs="Times New Roman"/>
+                <w:rFonts w:ascii="Calibri" w:eastAsia="Times New Roman" w:hAnsi="Calibri" w:cs="Times New Roman"/>
                 <w:b/>
                 <w:bCs/>
-                <w:sz w:val="20"/>
-                <w:szCs w:val="20"/>
               </w:rPr>
               <w:t>Cluster Type</w:t>
             </w:r>
@@ -441,40 +1035,16 @@
           <w:p>
             <w:pPr>
               <w:rPr>
-                <w:rFonts w:ascii="Times" w:eastAsia="Times New Roman" w:hAnsi="Times" w:cs="Times New Roman"/>
-                <w:sz w:val="20"/>
-                <w:szCs w:val="20"/>
+                <w:rFonts w:ascii="Calibri" w:eastAsia="Times New Roman" w:hAnsi="Calibri" w:cs="Times New Roman"/>
               </w:rPr>
             </w:pPr>
             <w:r>
               <w:rPr>
-                <w:rFonts w:ascii="Times" w:eastAsia="Times New Roman" w:hAnsi="Times" w:cs="Times New Roman"/>
+                <w:rFonts w:ascii="Calibri" w:eastAsia="Times New Roman" w:hAnsi="Calibri" w:cs="Times New Roman"/>
                 <w:b/>
                 <w:bCs/>
-                <w:sz w:val="20"/>
-                <w:szCs w:val="20"/>
-              </w:rPr>
-              <w:t>Total Number</w:t>
-            </w:r>
-            <w:r>
-              <w:rPr>
-                <w:rFonts w:ascii="Times" w:eastAsia="Times New Roman" w:hAnsi="Times" w:cs="Times New Roman"/>
-                <w:b/>
-                <w:bCs/>
-                <w:sz w:val="20"/>
-                <w:szCs w:val="20"/>
-              </w:rPr>
-              <w:t xml:space="preserve"> from </w:t>
-            </w:r>
-            <w:r>
-              <w:rPr>
-                <w:rFonts w:ascii="Times" w:eastAsia="Times New Roman" w:hAnsi="Times" w:cs="Times New Roman"/>
-                <w:b/>
-                <w:bCs/>
-                <w:sz w:val="20"/>
-                <w:szCs w:val="20"/>
-              </w:rPr>
-              <w:t>http://202.54.226.228/~pksdb/sbspks_updated/master.html</w:t>
+              </w:rPr>
+              <w:t>Total Number from http://202.54.226.228/~pksdb/sbspks_updated/master.html</w:t>
             </w:r>
           </w:p>
         </w:tc>
@@ -501,37 +1071,14 @@
           <w:p>
             <w:pPr>
               <w:rPr>
-                <w:rFonts w:ascii="Times" w:eastAsia="Times New Roman" w:hAnsi="Times" w:cs="Times New Roman"/>
-                <w:sz w:val="20"/>
-                <w:szCs w:val="20"/>
+                <w:rFonts w:ascii="Calibri" w:eastAsia="Times New Roman" w:hAnsi="Calibri" w:cs="Times New Roman"/>
               </w:rPr>
             </w:pPr>
-            <w:bookmarkStart w:id="0" w:name="_GoBack" w:colFirst="0" w:colLast="0"/>
             <w:r>
               <w:rPr>
-                <w:rFonts w:ascii="Times" w:eastAsia="Times New Roman" w:hAnsi="Times" w:cs="Times New Roman"/>
-                <w:sz w:val="20"/>
-                <w:szCs w:val="20"/>
-              </w:rPr>
-              <w:t xml:space="preserve">1. </w:t>
-            </w:r>
-            <w:proofErr w:type="spellStart"/>
-            <w:r>
-              <w:rPr>
-                <w:rFonts w:ascii="Times" w:eastAsia="Times New Roman" w:hAnsi="Times" w:cs="Times New Roman"/>
-                <w:sz w:val="20"/>
-                <w:szCs w:val="20"/>
-              </w:rPr>
-              <w:t>TypeI</w:t>
-            </w:r>
-            <w:proofErr w:type="spellEnd"/>
-            <w:r>
-              <w:rPr>
-                <w:rFonts w:ascii="Times" w:eastAsia="Times New Roman" w:hAnsi="Times" w:cs="Times New Roman"/>
-                <w:sz w:val="20"/>
-                <w:szCs w:val="20"/>
-              </w:rPr>
-              <w:t xml:space="preserve"> Modular PKS</w:t>
+                <w:rFonts w:ascii="Calibri" w:eastAsia="Times New Roman" w:hAnsi="Calibri" w:cs="Times New Roman"/>
+              </w:rPr>
+              <w:t>1. TypeI Modular PKS</w:t>
             </w:r>
           </w:p>
         </w:tc>
@@ -556,16 +1103,12 @@
           <w:p>
             <w:pPr>
               <w:rPr>
-                <w:rFonts w:ascii="Times" w:eastAsia="Times New Roman" w:hAnsi="Times" w:cs="Times New Roman"/>
-                <w:sz w:val="20"/>
-                <w:szCs w:val="20"/>
+                <w:rFonts w:ascii="Calibri" w:eastAsia="Times New Roman" w:hAnsi="Calibri" w:cs="Times New Roman"/>
               </w:rPr>
             </w:pPr>
             <w:r>
               <w:rPr>
-                <w:rFonts w:ascii="Times" w:eastAsia="Times New Roman" w:hAnsi="Times" w:cs="Times New Roman"/>
-                <w:sz w:val="20"/>
-                <w:szCs w:val="20"/>
+                <w:rFonts w:ascii="Calibri" w:eastAsia="Times New Roman" w:hAnsi="Calibri" w:cs="Times New Roman"/>
               </w:rPr>
               <w:t>83</w:t>
             </w:r>
@@ -594,26 +1137,14 @@
           <w:p>
             <w:pPr>
               <w:rPr>
-                <w:rFonts w:ascii="Times" w:eastAsia="Times New Roman" w:hAnsi="Times" w:cs="Times New Roman"/>
-                <w:sz w:val="20"/>
-                <w:szCs w:val="20"/>
+                <w:rFonts w:ascii="Calibri" w:eastAsia="Times New Roman" w:hAnsi="Calibri" w:cs="Times New Roman"/>
               </w:rPr>
             </w:pPr>
             <w:r>
               <w:rPr>
-                <w:rFonts w:ascii="Times" w:eastAsia="Times New Roman" w:hAnsi="Times" w:cs="Times New Roman"/>
-                <w:sz w:val="20"/>
-                <w:szCs w:val="20"/>
-              </w:rPr>
-              <w:t xml:space="preserve">2. </w:t>
-            </w:r>
-            <w:r>
-              <w:rPr>
-                <w:rFonts w:ascii="Times" w:eastAsia="Times New Roman" w:hAnsi="Times" w:cs="Times New Roman"/>
-                <w:sz w:val="20"/>
-                <w:szCs w:val="20"/>
-              </w:rPr>
-              <w:t>Trans AT PKS</w:t>
+                <w:rFonts w:ascii="Calibri" w:eastAsia="Times New Roman" w:hAnsi="Calibri" w:cs="Times New Roman"/>
+              </w:rPr>
+              <w:t>2. Trans AT PKS</w:t>
             </w:r>
           </w:p>
         </w:tc>
@@ -638,16 +1169,12 @@
           <w:p>
             <w:pPr>
               <w:rPr>
-                <w:rFonts w:ascii="Times" w:eastAsia="Times New Roman" w:hAnsi="Times" w:cs="Times New Roman"/>
-                <w:sz w:val="20"/>
-                <w:szCs w:val="20"/>
+                <w:rFonts w:ascii="Calibri" w:eastAsia="Times New Roman" w:hAnsi="Calibri" w:cs="Times New Roman"/>
               </w:rPr>
             </w:pPr>
             <w:r>
               <w:rPr>
-                <w:rFonts w:ascii="Times" w:eastAsia="Times New Roman" w:hAnsi="Times" w:cs="Times New Roman"/>
-                <w:sz w:val="20"/>
-                <w:szCs w:val="20"/>
+                <w:rFonts w:ascii="Calibri" w:eastAsia="Times New Roman" w:hAnsi="Calibri" w:cs="Times New Roman"/>
               </w:rPr>
               <w:t>13</w:t>
             </w:r>
@@ -676,26 +1203,14 @@
           <w:p>
             <w:pPr>
               <w:rPr>
-                <w:rFonts w:ascii="Times" w:eastAsia="Times New Roman" w:hAnsi="Times" w:cs="Times New Roman"/>
-                <w:sz w:val="20"/>
-                <w:szCs w:val="20"/>
+                <w:rFonts w:ascii="Calibri" w:eastAsia="Times New Roman" w:hAnsi="Calibri" w:cs="Times New Roman"/>
               </w:rPr>
             </w:pPr>
             <w:r>
               <w:rPr>
-                <w:rFonts w:ascii="Times" w:eastAsia="Times New Roman" w:hAnsi="Times" w:cs="Times New Roman"/>
-                <w:sz w:val="20"/>
-                <w:szCs w:val="20"/>
-              </w:rPr>
-              <w:t xml:space="preserve">3. </w:t>
-            </w:r>
-            <w:r>
-              <w:rPr>
-                <w:rFonts w:ascii="Times" w:eastAsia="Times New Roman" w:hAnsi="Times" w:cs="Times New Roman"/>
-                <w:sz w:val="20"/>
-                <w:szCs w:val="20"/>
-              </w:rPr>
-              <w:t>NRPS</w:t>
+                <w:rFonts w:ascii="Calibri" w:eastAsia="Times New Roman" w:hAnsi="Calibri" w:cs="Times New Roman"/>
+              </w:rPr>
+              <w:t>3. NRPS</w:t>
             </w:r>
           </w:p>
         </w:tc>
@@ -720,16 +1235,12 @@
           <w:p>
             <w:pPr>
               <w:rPr>
-                <w:rFonts w:ascii="Times" w:eastAsia="Times New Roman" w:hAnsi="Times" w:cs="Times New Roman"/>
-                <w:sz w:val="20"/>
-                <w:szCs w:val="20"/>
+                <w:rFonts w:ascii="Calibri" w:eastAsia="Times New Roman" w:hAnsi="Calibri" w:cs="Times New Roman"/>
               </w:rPr>
             </w:pPr>
             <w:r>
               <w:rPr>
-                <w:rFonts w:ascii="Times" w:eastAsia="Times New Roman" w:hAnsi="Times" w:cs="Times New Roman"/>
-                <w:sz w:val="20"/>
-                <w:szCs w:val="20"/>
+                <w:rFonts w:ascii="Calibri" w:eastAsia="Times New Roman" w:hAnsi="Calibri" w:cs="Times New Roman"/>
               </w:rPr>
               <w:t>83</w:t>
             </w:r>
@@ -758,26 +1269,14 @@
           <w:p>
             <w:pPr>
               <w:rPr>
-                <w:rFonts w:ascii="Times" w:eastAsia="Times New Roman" w:hAnsi="Times" w:cs="Times New Roman"/>
-                <w:sz w:val="20"/>
-                <w:szCs w:val="20"/>
+                <w:rFonts w:ascii="Calibri" w:eastAsia="Times New Roman" w:hAnsi="Calibri" w:cs="Times New Roman"/>
               </w:rPr>
             </w:pPr>
             <w:r>
               <w:rPr>
-                <w:rFonts w:ascii="Times" w:eastAsia="Times New Roman" w:hAnsi="Times" w:cs="Times New Roman"/>
-                <w:sz w:val="20"/>
-                <w:szCs w:val="20"/>
-              </w:rPr>
-              <w:t xml:space="preserve">4. </w:t>
-            </w:r>
-            <w:r>
-              <w:rPr>
-                <w:rFonts w:ascii="Times" w:eastAsia="Times New Roman" w:hAnsi="Times" w:cs="Times New Roman"/>
-                <w:sz w:val="20"/>
-                <w:szCs w:val="20"/>
-              </w:rPr>
-              <w:t>PKS/NRPS Hybrid</w:t>
+                <w:rFonts w:ascii="Calibri" w:eastAsia="Times New Roman" w:hAnsi="Calibri" w:cs="Times New Roman"/>
+              </w:rPr>
+              <w:t>4. PKS/NRPS Hybrid</w:t>
             </w:r>
           </w:p>
         </w:tc>
@@ -802,16 +1301,12 @@
           <w:p>
             <w:pPr>
               <w:rPr>
-                <w:rFonts w:ascii="Times" w:eastAsia="Times New Roman" w:hAnsi="Times" w:cs="Times New Roman"/>
-                <w:sz w:val="20"/>
-                <w:szCs w:val="20"/>
+                <w:rFonts w:ascii="Calibri" w:eastAsia="Times New Roman" w:hAnsi="Calibri" w:cs="Times New Roman"/>
               </w:rPr>
             </w:pPr>
             <w:r>
               <w:rPr>
-                <w:rFonts w:ascii="Times" w:eastAsia="Times New Roman" w:hAnsi="Times" w:cs="Times New Roman"/>
-                <w:sz w:val="20"/>
-                <w:szCs w:val="20"/>
+                <w:rFonts w:ascii="Calibri" w:eastAsia="Times New Roman" w:hAnsi="Calibri" w:cs="Times New Roman"/>
               </w:rPr>
               <w:t>61</w:t>
             </w:r>
@@ -840,26 +1335,14 @@
           <w:p>
             <w:pPr>
               <w:rPr>
-                <w:rFonts w:ascii="Times" w:eastAsia="Times New Roman" w:hAnsi="Times" w:cs="Times New Roman"/>
-                <w:sz w:val="20"/>
-                <w:szCs w:val="20"/>
+                <w:rFonts w:ascii="Calibri" w:eastAsia="Times New Roman" w:hAnsi="Calibri" w:cs="Times New Roman"/>
               </w:rPr>
             </w:pPr>
             <w:r>
               <w:rPr>
-                <w:rFonts w:ascii="Times" w:eastAsia="Times New Roman" w:hAnsi="Times" w:cs="Times New Roman"/>
-                <w:sz w:val="20"/>
-                <w:szCs w:val="20"/>
-              </w:rPr>
-              <w:t xml:space="preserve">5. </w:t>
-            </w:r>
-            <w:r>
-              <w:rPr>
-                <w:rFonts w:ascii="Times" w:eastAsia="Times New Roman" w:hAnsi="Times" w:cs="Times New Roman"/>
-                <w:sz w:val="20"/>
-                <w:szCs w:val="20"/>
-              </w:rPr>
-              <w:t>Bacterial type III PKS</w:t>
+                <w:rFonts w:ascii="Calibri" w:eastAsia="Times New Roman" w:hAnsi="Calibri" w:cs="Times New Roman"/>
+              </w:rPr>
+              <w:t>5. Bacterial type III PKS</w:t>
             </w:r>
           </w:p>
         </w:tc>
@@ -884,16 +1367,12 @@
           <w:p>
             <w:pPr>
               <w:rPr>
-                <w:rFonts w:ascii="Times" w:eastAsia="Times New Roman" w:hAnsi="Times" w:cs="Times New Roman"/>
-                <w:sz w:val="20"/>
-                <w:szCs w:val="20"/>
+                <w:rFonts w:ascii="Calibri" w:eastAsia="Times New Roman" w:hAnsi="Calibri" w:cs="Times New Roman"/>
               </w:rPr>
             </w:pPr>
             <w:r>
               <w:rPr>
-                <w:rFonts w:ascii="Times" w:eastAsia="Times New Roman" w:hAnsi="Times" w:cs="Times New Roman"/>
-                <w:sz w:val="20"/>
-                <w:szCs w:val="20"/>
+                <w:rFonts w:ascii="Calibri" w:eastAsia="Times New Roman" w:hAnsi="Calibri" w:cs="Times New Roman"/>
               </w:rPr>
               <w:t>9</w:t>
             </w:r>
@@ -922,36 +1401,14 @@
           <w:p>
             <w:pPr>
               <w:rPr>
-                <w:rFonts w:ascii="Times" w:eastAsia="Times New Roman" w:hAnsi="Times" w:cs="Times New Roman"/>
-                <w:sz w:val="20"/>
-                <w:szCs w:val="20"/>
+                <w:rFonts w:ascii="Calibri" w:eastAsia="Times New Roman" w:hAnsi="Calibri" w:cs="Times New Roman"/>
               </w:rPr>
             </w:pPr>
             <w:r>
               <w:rPr>
-                <w:rFonts w:ascii="Times" w:eastAsia="Times New Roman" w:hAnsi="Times" w:cs="Times New Roman"/>
-                <w:sz w:val="20"/>
-                <w:szCs w:val="20"/>
-              </w:rPr>
-              <w:t xml:space="preserve">6. </w:t>
-            </w:r>
-            <w:proofErr w:type="spellStart"/>
-            <w:r>
-              <w:rPr>
-                <w:rFonts w:ascii="Times" w:eastAsia="Times New Roman" w:hAnsi="Times" w:cs="Times New Roman"/>
-                <w:sz w:val="20"/>
-                <w:szCs w:val="20"/>
-              </w:rPr>
-              <w:t>TypeI</w:t>
-            </w:r>
-            <w:proofErr w:type="spellEnd"/>
-            <w:r>
-              <w:rPr>
-                <w:rFonts w:ascii="Times" w:eastAsia="Times New Roman" w:hAnsi="Times" w:cs="Times New Roman"/>
-                <w:sz w:val="20"/>
-                <w:szCs w:val="20"/>
-              </w:rPr>
-              <w:t xml:space="preserve"> Iterative PKS</w:t>
+                <w:rFonts w:ascii="Calibri" w:eastAsia="Times New Roman" w:hAnsi="Calibri" w:cs="Times New Roman"/>
+              </w:rPr>
+              <w:t>6. TypeI Iterative PKS</w:t>
             </w:r>
           </w:p>
         </w:tc>
@@ -976,16 +1433,12 @@
           <w:p>
             <w:pPr>
               <w:rPr>
-                <w:rFonts w:ascii="Times" w:eastAsia="Times New Roman" w:hAnsi="Times" w:cs="Times New Roman"/>
-                <w:sz w:val="20"/>
-                <w:szCs w:val="20"/>
+                <w:rFonts w:ascii="Calibri" w:eastAsia="Times New Roman" w:hAnsi="Calibri" w:cs="Times New Roman"/>
               </w:rPr>
             </w:pPr>
             <w:r>
               <w:rPr>
-                <w:rFonts w:ascii="Times" w:eastAsia="Times New Roman" w:hAnsi="Times" w:cs="Times New Roman"/>
-                <w:sz w:val="20"/>
-                <w:szCs w:val="20"/>
+                <w:rFonts w:ascii="Calibri" w:eastAsia="Times New Roman" w:hAnsi="Calibri" w:cs="Times New Roman"/>
               </w:rPr>
               <w:t>34</w:t>
             </w:r>
@@ -1014,36 +1467,14 @@
           <w:p>
             <w:pPr>
               <w:rPr>
-                <w:rFonts w:ascii="Times" w:eastAsia="Times New Roman" w:hAnsi="Times" w:cs="Times New Roman"/>
-                <w:sz w:val="20"/>
-                <w:szCs w:val="20"/>
+                <w:rFonts w:ascii="Calibri" w:eastAsia="Times New Roman" w:hAnsi="Calibri" w:cs="Times New Roman"/>
               </w:rPr>
             </w:pPr>
             <w:r>
               <w:rPr>
-                <w:rFonts w:ascii="Times" w:eastAsia="Times New Roman" w:hAnsi="Times" w:cs="Times New Roman"/>
-                <w:sz w:val="20"/>
-                <w:szCs w:val="20"/>
-              </w:rPr>
-              <w:t xml:space="preserve">7. </w:t>
-            </w:r>
-            <w:proofErr w:type="spellStart"/>
-            <w:r>
-              <w:rPr>
-                <w:rFonts w:ascii="Times" w:eastAsia="Times New Roman" w:hAnsi="Times" w:cs="Times New Roman"/>
-                <w:sz w:val="20"/>
-                <w:szCs w:val="20"/>
-              </w:rPr>
-              <w:t>TypeII</w:t>
-            </w:r>
-            <w:proofErr w:type="spellEnd"/>
-            <w:r>
-              <w:rPr>
-                <w:rFonts w:ascii="Times" w:eastAsia="Times New Roman" w:hAnsi="Times" w:cs="Times New Roman"/>
-                <w:sz w:val="20"/>
-                <w:szCs w:val="20"/>
-              </w:rPr>
-              <w:t xml:space="preserve"> PKS</w:t>
+                <w:rFonts w:ascii="Calibri" w:eastAsia="Times New Roman" w:hAnsi="Calibri" w:cs="Times New Roman"/>
+              </w:rPr>
+              <w:t>7. TypeII PKS</w:t>
             </w:r>
           </w:p>
         </w:tc>
@@ -1068,17 +1499,20 @@
           <w:p>
             <w:pPr>
               <w:rPr>
-                <w:rFonts w:ascii="Times" w:eastAsia="Times New Roman" w:hAnsi="Times" w:cs="Times New Roman"/>
-                <w:sz w:val="20"/>
-                <w:szCs w:val="20"/>
+                <w:rFonts w:ascii="Calibri" w:eastAsia="Times New Roman" w:hAnsi="Calibri" w:cs="Times New Roman"/>
               </w:rPr>
             </w:pPr>
           </w:p>
         </w:tc>
       </w:tr>
-      <w:bookmarkEnd w:id="0"/>
     </w:tbl>
-    <w:p/>
+    <w:p>
+      <w:pPr>
+        <w:rPr>
+          <w:rFonts w:ascii="Calibri" w:hAnsi="Calibri"/>
+        </w:rPr>
+      </w:pPr>
+    </w:p>
     <w:sectPr>
       <w:pgSz w:w="12240" w:h="15840"/>
       <w:pgMar w:top="1440" w:right="1800" w:bottom="1440" w:left="1800" w:header="720" w:footer="720" w:gutter="0"/>

</xml_diff>